<commit_message>
extract business logic from WordGen + refactor
</commit_message>
<xml_diff>
--- a/assets/convention/convention_template.docx
+++ b/assets/convention/convention_template.docx
@@ -2406,6 +2406,16 @@
                 <w:sz w:val="16"/>
                 <w:szCs w:val="16"/>
               </w:rPr>
+              <w:t>_2</w:t>
+            </w:r>
+            <w:r>
+              <w:rPr>
+                <w:rFonts w:ascii="Arial Narrow" w:eastAsia="Arial Narrow" w:hAnsi="Arial Narrow" w:cs="Arial Narrow"/>
+                <w:b/>
+                <w:bCs/>
+                <w:sz w:val="16"/>
+                <w:szCs w:val="16"/>
+              </w:rPr>
               <w:t>}</w:t>
             </w:r>
           </w:p>
@@ -2577,7 +2587,7 @@
                 <w:sz w:val="16"/>
                 <w:szCs w:val="16"/>
               </w:rPr>
-              <w:t>ent_director_surname</w:t>
+              <w:t>ent_director_</w:t>
             </w:r>
             <w:r>
               <w:rPr>
@@ -2587,57 +2597,7 @@
                 <w:sz w:val="16"/>
                 <w:szCs w:val="16"/>
               </w:rPr>
-              <w:t>}</w:t>
-            </w:r>
-            <w:r>
-              <w:rPr>
-                <w:rFonts w:ascii="Arial Narrow" w:eastAsia="Arial Narrow" w:hAnsi="Arial Narrow" w:cs="Arial Narrow"/>
-                <w:b/>
-                <w:bCs/>
-                <w:sz w:val="16"/>
-                <w:szCs w:val="16"/>
-              </w:rPr>
-              <w:t xml:space="preserve">  </w:t>
-            </w:r>
-            <w:r>
-              <w:rPr>
-                <w:rFonts w:ascii="Arial Narrow" w:eastAsia="Arial Narrow" w:hAnsi="Arial Narrow" w:cs="Arial Narrow"/>
-                <w:b/>
-                <w:bCs/>
-                <w:sz w:val="16"/>
-                <w:szCs w:val="16"/>
-              </w:rPr>
-              <w:t xml:space="preserve">  </w:t>
-            </w:r>
-            <w:r>
-              <w:rPr>
-                <w:rFonts w:ascii="Arial Narrow" w:eastAsia="Arial Narrow" w:hAnsi="Arial Narrow" w:cs="Arial Narrow"/>
-                <w:b/>
-                <w:bCs/>
-                <w:sz w:val="16"/>
-                <w:szCs w:val="16"/>
-              </w:rPr>
-              <w:t xml:space="preserve"> </w:t>
-            </w:r>
-            <w:r>
-              <w:rPr>
-                <w:rFonts w:ascii="Arial Narrow" w:eastAsia="Arial Narrow" w:hAnsi="Arial Narrow" w:cs="Arial Narrow"/>
-                <w:b/>
-                <w:bCs/>
-                <w:sz w:val="16"/>
-                <w:szCs w:val="16"/>
-              </w:rPr>
-              <w:t>${</w:t>
-            </w:r>
-            <w:r>
-              <w:rPr>
-                <w:rFonts w:ascii="Arial Narrow" w:eastAsia="Arial Narrow" w:hAnsi="Arial Narrow" w:cs="Arial Narrow"/>
-                <w:b/>
-                <w:bCs/>
-                <w:sz w:val="16"/>
-                <w:szCs w:val="16"/>
-              </w:rPr>
-              <w:t>ent_director_name</w:t>
+              <w:t>fullname</w:t>
             </w:r>
             <w:r>
               <w:rPr>
@@ -4501,6 +4461,9 @@
     <w:p>
       <w:pPr>
         <w:ind w:left="240"/>
+        <w:rPr>
+          <w:lang w:val="fr-FR"/>
+        </w:rPr>
         <w:sectPr>
           <w:type w:val="continuous"/>
           <w:pgSz w:w="11920" w:h="16860"/>
@@ -4517,6 +4480,7 @@
           <w:bCs/>
           <w:sz w:val="15"/>
           <w:szCs w:val="15"/>
+          <w:lang w:val="fr-FR"/>
         </w:rPr>
         <w:lastRenderedPageBreak/>
         <w:t xml:space="preserve">No. Etudiant : </w:t>
@@ -4528,6 +4492,7 @@
           <w:bCs/>
           <w:sz w:val="15"/>
           <w:szCs w:val="15"/>
+          <w:lang w:val="fr-FR"/>
         </w:rPr>
         <w:t>${</w:t>
       </w:r>
@@ -4538,6 +4503,7 @@
           <w:bCs/>
           <w:sz w:val="15"/>
           <w:szCs w:val="15"/>
+          <w:lang w:val="fr-FR"/>
         </w:rPr>
         <w:t>student_unice_number</w:t>
       </w:r>
@@ -4548,6 +4514,7 @@
           <w:bCs/>
           <w:sz w:val="15"/>
           <w:szCs w:val="15"/>
+          <w:lang w:val="fr-FR"/>
         </w:rPr>
         <w:t>}</w:t>
       </w:r>
@@ -4558,6 +4525,7 @@
         <w:rPr>
           <w:sz w:val="24"/>
           <w:szCs w:val="24"/>
+          <w:lang w:val="fr-FR"/>
         </w:rPr>
       </w:pPr>
     </w:p>
@@ -4622,7 +4590,7 @@
           <w:szCs w:val="16"/>
           <w:lang w:val="fr-FR"/>
         </w:rPr>
-        <w:t>promotion</w:t>
+        <w:t>student_formation</w:t>
       </w:r>
       <w:r>
         <w:rPr>
@@ -5247,7 +5215,7 @@
           <w:szCs w:val="16"/>
           <w:lang w:val="fr-FR"/>
         </w:rPr>
-        <w:t xml:space="preserve">(Nombre de </w:t>
+        <w:t>${</w:t>
       </w:r>
       <w:r>
         <w:rPr>
@@ -5258,7 +5226,7 @@
           <w:szCs w:val="16"/>
           <w:lang w:val="fr-FR"/>
         </w:rPr>
-        <w:t xml:space="preserve">de </w:t>
+        <w:t>internship_daysOrMonth</w:t>
       </w:r>
       <w:r>
         <w:rPr>
@@ -5269,8 +5237,10 @@
           <w:szCs w:val="16"/>
           <w:lang w:val="fr-FR"/>
         </w:rPr>
-        <w:t>${${</w:t>
-      </w:r>
+        <w:t>}</w:t>
+      </w:r>
+      <w:bookmarkStart w:id="1" w:name="_GoBack"/>
+      <w:bookmarkEnd w:id="1"/>
       <w:r>
         <w:rPr>
           <w:rFonts w:ascii="Arial Narrow" w:eastAsia="Arial Narrow" w:hAnsi="Arial Narrow" w:cs="Arial Narrow"/>
@@ -5280,8 +5250,29 @@
           <w:szCs w:val="16"/>
           <w:lang w:val="fr-FR"/>
         </w:rPr>
-        <w:t>internship_daysOrMonth</w:t>
-      </w:r>
+        <w:t>.</w:t>
+      </w:r>
+    </w:p>
+    <w:p>
+      <w:pPr>
+        <w:spacing w:line="90" w:lineRule="exact"/>
+        <w:rPr>
+          <w:sz w:val="24"/>
+          <w:szCs w:val="24"/>
+          <w:lang w:val="fr-FR"/>
+        </w:rPr>
+      </w:pPr>
+    </w:p>
+    <w:p>
+      <w:pPr>
+        <w:ind w:left="100"/>
+        <w:outlineLvl w:val="0"/>
+        <w:rPr>
+          <w:sz w:val="20"/>
+          <w:szCs w:val="20"/>
+          <w:lang w:val="fr-FR"/>
+        </w:rPr>
+      </w:pPr>
       <w:r>
         <w:rPr>
           <w:rFonts w:ascii="Arial Narrow" w:eastAsia="Arial Narrow" w:hAnsi="Arial Narrow" w:cs="Arial Narrow"/>
@@ -5291,7 +5282,7 @@
           <w:szCs w:val="16"/>
           <w:lang w:val="fr-FR"/>
         </w:rPr>
-        <w:t>}</w:t>
+        <w:t xml:space="preserve">Et correspondant à : </w:t>
       </w:r>
       <w:r>
         <w:rPr>
@@ -5302,7 +5293,7 @@
           <w:szCs w:val="16"/>
           <w:lang w:val="fr-FR"/>
         </w:rPr>
-        <w:t xml:space="preserve"> </w:t>
+        <w:t>${</w:t>
       </w:r>
       <w:r>
         <w:rPr>
@@ -5313,29 +5304,8 @@
           <w:szCs w:val="16"/>
           <w:lang w:val="fr-FR"/>
         </w:rPr>
-        <w:t>).</w:t>
-      </w:r>
-    </w:p>
-    <w:p>
-      <w:pPr>
-        <w:spacing w:line="90" w:lineRule="exact"/>
-        <w:rPr>
-          <w:sz w:val="24"/>
-          <w:szCs w:val="24"/>
-          <w:lang w:val="fr-FR"/>
-        </w:rPr>
-      </w:pPr>
-    </w:p>
-    <w:p>
-      <w:pPr>
-        <w:ind w:left="100"/>
-        <w:outlineLvl w:val="0"/>
-        <w:rPr>
-          <w:sz w:val="20"/>
-          <w:szCs w:val="20"/>
-          <w:lang w:val="fr-FR"/>
-        </w:rPr>
-      </w:pPr>
+        <w:t>internship_presence_days</w:t>
+      </w:r>
       <w:r>
         <w:rPr>
           <w:rFonts w:ascii="Arial Narrow" w:eastAsia="Arial Narrow" w:hAnsi="Arial Narrow" w:cs="Arial Narrow"/>
@@ -5345,7 +5315,7 @@
           <w:szCs w:val="16"/>
           <w:lang w:val="fr-FR"/>
         </w:rPr>
-        <w:t xml:space="preserve">Et correspondant à : </w:t>
+        <w:t>}</w:t>
       </w:r>
       <w:r>
         <w:rPr>
@@ -5356,8 +5326,29 @@
           <w:szCs w:val="16"/>
           <w:lang w:val="fr-FR"/>
         </w:rPr>
-        <w:t>${</w:t>
-      </w:r>
+        <w:t xml:space="preserve"> jours de présence effective dans l'organisme d'accueil.</w:t>
+      </w:r>
+    </w:p>
+    <w:p>
+      <w:pPr>
+        <w:spacing w:line="92" w:lineRule="exact"/>
+        <w:rPr>
+          <w:sz w:val="24"/>
+          <w:szCs w:val="24"/>
+          <w:lang w:val="fr-FR"/>
+        </w:rPr>
+      </w:pPr>
+    </w:p>
+    <w:p>
+      <w:pPr>
+        <w:ind w:left="100"/>
+        <w:outlineLvl w:val="0"/>
+        <w:rPr>
+          <w:sz w:val="20"/>
+          <w:szCs w:val="20"/>
+          <w:lang w:val="fr-FR"/>
+        </w:rPr>
+      </w:pPr>
       <w:r>
         <w:rPr>
           <w:rFonts w:ascii="Arial Narrow" w:eastAsia="Arial Narrow" w:hAnsi="Arial Narrow" w:cs="Arial Narrow"/>
@@ -5367,7 +5358,7 @@
           <w:szCs w:val="16"/>
           <w:lang w:val="fr-FR"/>
         </w:rPr>
-        <w:t>internship_presence_days</w:t>
+        <w:t xml:space="preserve">Répartition si présence discontinue : </w:t>
       </w:r>
       <w:r>
         <w:rPr>
@@ -5378,7 +5369,7 @@
           <w:szCs w:val="16"/>
           <w:lang w:val="fr-FR"/>
         </w:rPr>
-        <w:t>}</w:t>
+        <w:t>${</w:t>
       </w:r>
       <w:r>
         <w:rPr>
@@ -5389,29 +5380,8 @@
           <w:szCs w:val="16"/>
           <w:lang w:val="fr-FR"/>
         </w:rPr>
-        <w:t xml:space="preserve"> jours de présence effective dans l'organisme d'accueil.</w:t>
-      </w:r>
-    </w:p>
-    <w:p>
-      <w:pPr>
-        <w:spacing w:line="92" w:lineRule="exact"/>
-        <w:rPr>
-          <w:sz w:val="24"/>
-          <w:szCs w:val="24"/>
-          <w:lang w:val="fr-FR"/>
-        </w:rPr>
-      </w:pPr>
-    </w:p>
-    <w:p>
-      <w:pPr>
-        <w:ind w:left="100"/>
-        <w:outlineLvl w:val="0"/>
-        <w:rPr>
-          <w:sz w:val="20"/>
-          <w:szCs w:val="20"/>
-          <w:lang w:val="fr-FR"/>
-        </w:rPr>
-      </w:pPr>
+        <w:t>internship_hours</w:t>
+      </w:r>
       <w:r>
         <w:rPr>
           <w:rFonts w:ascii="Arial Narrow" w:eastAsia="Arial Narrow" w:hAnsi="Arial Narrow" w:cs="Arial Narrow"/>
@@ -5421,7 +5391,7 @@
           <w:szCs w:val="16"/>
           <w:lang w:val="fr-FR"/>
         </w:rPr>
-        <w:t xml:space="preserve">Répartition si présence discontinue : </w:t>
+        <w:t>}</w:t>
       </w:r>
       <w:r>
         <w:rPr>
@@ -5432,7 +5402,7 @@
           <w:szCs w:val="16"/>
           <w:lang w:val="fr-FR"/>
         </w:rPr>
-        <w:t>${</w:t>
+        <w:t xml:space="preserve"> </w:t>
       </w:r>
       <w:r>
         <w:rPr>
@@ -5443,10 +5413,8 @@
           <w:szCs w:val="16"/>
           <w:lang w:val="fr-FR"/>
         </w:rPr>
-        <w:t>internship_hours</w:t>
-      </w:r>
-      <w:bookmarkStart w:id="1" w:name="_GoBack"/>
-      <w:bookmarkEnd w:id="1"/>
+        <w:t xml:space="preserve">nombre d'heures par </w:t>
+      </w:r>
       <w:r>
         <w:rPr>
           <w:rFonts w:ascii="Arial Narrow" w:eastAsia="Arial Narrow" w:hAnsi="Arial Narrow" w:cs="Arial Narrow"/>
@@ -5456,7 +5424,7 @@
           <w:szCs w:val="16"/>
           <w:lang w:val="fr-FR"/>
         </w:rPr>
-        <w:t>}</w:t>
+        <w:t>${</w:t>
       </w:r>
       <w:r>
         <w:rPr>
@@ -5467,7 +5435,7 @@
           <w:szCs w:val="16"/>
           <w:lang w:val="fr-FR"/>
         </w:rPr>
-        <w:t xml:space="preserve"> </w:t>
+        <w:t>internship_hours_daysOrWeek</w:t>
       </w:r>
       <w:r>
         <w:rPr>
@@ -5478,7 +5446,7 @@
           <w:szCs w:val="16"/>
           <w:lang w:val="fr-FR"/>
         </w:rPr>
-        <w:t xml:space="preserve">nombre d'heures par </w:t>
+        <w:t>}</w:t>
       </w:r>
       <w:r>
         <w:rPr>
@@ -5489,8 +5457,28 @@
           <w:szCs w:val="16"/>
           <w:lang w:val="fr-FR"/>
         </w:rPr>
-        <w:t>${${</w:t>
-      </w:r>
+        <w:t>.</w:t>
+      </w:r>
+    </w:p>
+    <w:p>
+      <w:pPr>
+        <w:spacing w:line="90" w:lineRule="exact"/>
+        <w:rPr>
+          <w:sz w:val="24"/>
+          <w:szCs w:val="24"/>
+          <w:lang w:val="fr-FR"/>
+        </w:rPr>
+      </w:pPr>
+    </w:p>
+    <w:p>
+      <w:pPr>
+        <w:ind w:left="100"/>
+        <w:outlineLvl w:val="0"/>
+        <w:rPr>
+          <w:sz w:val="20"/>
+          <w:szCs w:val="20"/>
+        </w:rPr>
+      </w:pPr>
       <w:r>
         <w:rPr>
           <w:rFonts w:ascii="Arial Narrow" w:eastAsia="Arial Narrow" w:hAnsi="Arial Narrow" w:cs="Arial Narrow"/>
@@ -5498,9 +5486,8 @@
           <w:bCs/>
           <w:sz w:val="16"/>
           <w:szCs w:val="16"/>
-          <w:lang w:val="fr-FR"/>
-        </w:rPr>
-        <w:t>internship_hours_daysOrWeek</w:t>
+        </w:rPr>
+        <w:t xml:space="preserve">Commentaire : </w:t>
       </w:r>
       <w:r>
         <w:rPr>
@@ -5509,9 +5496,8 @@
           <w:bCs/>
           <w:sz w:val="16"/>
           <w:szCs w:val="16"/>
-          <w:lang w:val="fr-FR"/>
-        </w:rPr>
-        <w:t>}</w:t>
+        </w:rPr>
+        <w:t>${</w:t>
       </w:r>
       <w:r>
         <w:rPr>
@@ -5520,30 +5506,9 @@
           <w:bCs/>
           <w:sz w:val="16"/>
           <w:szCs w:val="16"/>
-          <w:lang w:val="fr-FR"/>
-        </w:rPr>
-        <w:t>.</w:t>
-      </w:r>
-    </w:p>
-    <w:p>
-      <w:pPr>
-        <w:spacing w:line="90" w:lineRule="exact"/>
-        <w:rPr>
-          <w:sz w:val="24"/>
-          <w:szCs w:val="24"/>
-          <w:lang w:val="fr-FR"/>
-        </w:rPr>
-      </w:pPr>
-    </w:p>
-    <w:p>
-      <w:pPr>
-        <w:ind w:left="100"/>
-        <w:outlineLvl w:val="0"/>
-        <w:rPr>
-          <w:sz w:val="20"/>
-          <w:szCs w:val="20"/>
-        </w:rPr>
-      </w:pPr>
+        </w:rPr>
+        <w:t>internship_de</w:t>
+      </w:r>
       <w:r>
         <w:rPr>
           <w:rFonts w:ascii="Arial Narrow" w:eastAsia="Arial Narrow" w:hAnsi="Arial Narrow" w:cs="Arial Narrow"/>
@@ -5552,27 +5517,7 @@
           <w:sz w:val="16"/>
           <w:szCs w:val="16"/>
         </w:rPr>
-        <w:t xml:space="preserve">Commentaire : </w:t>
-      </w:r>
-      <w:r>
-        <w:rPr>
-          <w:rFonts w:ascii="Arial Narrow" w:eastAsia="Arial Narrow" w:hAnsi="Arial Narrow" w:cs="Arial Narrow"/>
-          <w:b/>
-          <w:bCs/>
-          <w:sz w:val="16"/>
-          <w:szCs w:val="16"/>
-        </w:rPr>
-        <w:t>${</w:t>
-      </w:r>
-      <w:r>
-        <w:rPr>
-          <w:rFonts w:ascii="Arial Narrow" w:eastAsia="Arial Narrow" w:hAnsi="Arial Narrow" w:cs="Arial Narrow"/>
-          <w:b/>
-          <w:bCs/>
-          <w:sz w:val="16"/>
-          <w:szCs w:val="16"/>
-        </w:rPr>
-        <w:t>internship_description</w:t>
+        <w:t>tail</w:t>
       </w:r>
       <w:r>
         <w:rPr>
@@ -5919,7 +5864,7 @@
                 <w:sz w:val="16"/>
                 <w:szCs w:val="16"/>
               </w:rPr>
-              <w:t>unice_tutor_name</w:t>
+              <w:t>unice_tutor_</w:t>
             </w:r>
             <w:r>
               <w:rPr>
@@ -5930,40 +5875,7 @@
                 <w:sz w:val="16"/>
                 <w:szCs w:val="16"/>
               </w:rPr>
-              <w:t>}</w:t>
-            </w:r>
-            <w:r>
-              <w:rPr>
-                <w:rFonts w:ascii="Arial Narrow" w:eastAsia="Arial Narrow" w:hAnsi="Arial Narrow" w:cs="Arial Narrow"/>
-                <w:b/>
-                <w:bCs/>
-                <w:w w:val="99"/>
-                <w:sz w:val="16"/>
-                <w:szCs w:val="16"/>
-              </w:rPr>
-              <w:t xml:space="preserve"> </w:t>
-            </w:r>
-            <w:r>
-              <w:rPr>
-                <w:rFonts w:ascii="Arial Narrow" w:eastAsia="Arial Narrow" w:hAnsi="Arial Narrow" w:cs="Arial Narrow"/>
-                <w:b/>
-                <w:bCs/>
-                <w:w w:val="99"/>
-                <w:sz w:val="16"/>
-                <w:szCs w:val="16"/>
-              </w:rPr>
-              <w:t>${</w:t>
-            </w:r>
-            <w:r>
-              <w:rPr>
-                <w:rFonts w:ascii="Arial Narrow" w:eastAsia="Arial Narrow" w:hAnsi="Arial Narrow" w:cs="Arial Narrow"/>
-                <w:b/>
-                <w:bCs/>
-                <w:w w:val="99"/>
-                <w:sz w:val="16"/>
-                <w:szCs w:val="16"/>
-              </w:rPr>
-              <w:t>unice_tutor_surname</w:t>
+              <w:t>fullname</w:t>
             </w:r>
             <w:r>
               <w:rPr>
@@ -6013,7 +5925,7 @@
                 <w:sz w:val="16"/>
                 <w:szCs w:val="16"/>
               </w:rPr>
-              <w:t>ent_tutor_name</w:t>
+              <w:t>ent_tutor_</w:t>
             </w:r>
             <w:r>
               <w:rPr>
@@ -6023,37 +5935,7 @@
                 <w:sz w:val="16"/>
                 <w:szCs w:val="16"/>
               </w:rPr>
-              <w:t>}</w:t>
-            </w:r>
-            <w:r>
-              <w:rPr>
-                <w:rFonts w:ascii="Arial Narrow" w:eastAsia="Arial Narrow" w:hAnsi="Arial Narrow" w:cs="Arial Narrow"/>
-                <w:b/>
-                <w:bCs/>
-                <w:sz w:val="16"/>
-                <w:szCs w:val="16"/>
-              </w:rPr>
-              <w:t xml:space="preserve"> </w:t>
-            </w:r>
-            <w:r>
-              <w:rPr>
-                <w:rFonts w:ascii="Arial Narrow" w:eastAsia="Arial Narrow" w:hAnsi="Arial Narrow" w:cs="Arial Narrow"/>
-                <w:b/>
-                <w:bCs/>
-                <w:sz w:val="16"/>
-                <w:szCs w:val="16"/>
-              </w:rPr>
-              <w:t>${</w:t>
-            </w:r>
-            <w:r>
-              <w:rPr>
-                <w:rFonts w:ascii="Arial Narrow" w:eastAsia="Arial Narrow" w:hAnsi="Arial Narrow" w:cs="Arial Narrow"/>
-                <w:b/>
-                <w:bCs/>
-                <w:sz w:val="16"/>
-                <w:szCs w:val="16"/>
-              </w:rPr>
-              <w:t>ent_tutor_surname</w:t>
+              <w:t>fullname</w:t>
             </w:r>
             <w:r>
               <w:rPr>
@@ -6955,6 +6837,17 @@
         </w:rPr>
         <w:t>Caisse primaire d'assurance maladie à contacter en cas d'accident (lieu de domicile du stagiaire sauf exception) :</w:t>
       </w:r>
+      <w:r>
+        <w:rPr>
+          <w:rFonts w:ascii="Arial Narrow" w:eastAsia="Arial Narrow" w:hAnsi="Arial Narrow" w:cs="Arial Narrow"/>
+          <w:b/>
+          <w:bCs/>
+          <w:sz w:val="16"/>
+          <w:szCs w:val="16"/>
+          <w:lang w:val="fr-FR"/>
+        </w:rPr>
+        <w:t xml:space="preserve"> ${student_insurance}</w:t>
+      </w:r>
     </w:p>
     <w:p>
       <w:pPr>
@@ -8450,27 +8343,8 @@
           <w:szCs w:val="18"/>
           <w:lang w:val="fr-FR"/>
         </w:rPr>
-        <w:t>LE MONTANT DE LA GRATIFICATION est fixé à……………………………… € par heure / jour / mois (rayer</w:t>
-      </w:r>
-    </w:p>
-    <w:p>
-      <w:pPr>
-        <w:spacing w:line="2" w:lineRule="exact"/>
-        <w:rPr>
-          <w:sz w:val="20"/>
-          <w:szCs w:val="20"/>
-          <w:lang w:val="fr-FR"/>
-        </w:rPr>
-      </w:pPr>
-    </w:p>
-    <w:p>
-      <w:pPr>
-        <w:rPr>
-          <w:sz w:val="20"/>
-          <w:szCs w:val="20"/>
-          <w:lang w:val="fr-FR"/>
-        </w:rPr>
-      </w:pPr>
+        <w:t>LE MONTANT DE LA GRATIFICATION est fixé à</w:t>
+      </w:r>
       <w:r>
         <w:rPr>
           <w:rFonts w:ascii="Tahoma" w:eastAsia="Tahoma" w:hAnsi="Tahoma" w:cs="Tahoma"/>
@@ -8478,7 +8352,16 @@
           <w:szCs w:val="18"/>
           <w:lang w:val="fr-FR"/>
         </w:rPr>
-        <w:t>les mentions inutiles)</w:t>
+        <w:t xml:space="preserve"> ${internship_remuneration}</w:t>
+      </w:r>
+      <w:r>
+        <w:rPr>
+          <w:rFonts w:ascii="Tahoma" w:eastAsia="Tahoma" w:hAnsi="Tahoma" w:cs="Tahoma"/>
+          <w:sz w:val="18"/>
+          <w:szCs w:val="18"/>
+          <w:lang w:val="fr-FR"/>
+        </w:rPr>
+        <w:t xml:space="preserve"> € par mois</w:t>
       </w:r>
     </w:p>
     <w:p>
@@ -14990,11 +14873,11 @@
         <w:gridCol w:w="880"/>
         <w:gridCol w:w="2260"/>
         <w:gridCol w:w="600"/>
-        <w:gridCol w:w="80"/>
+        <w:gridCol w:w="85"/>
       </w:tblGrid>
       <w:tr>
         <w:trPr>
-          <w:trHeight w:val="217"/>
+          <w:trHeight w:val="221"/>
         </w:trPr>
         <w:tc>
           <w:tcPr>
@@ -15015,7 +14898,25 @@
                 <w:sz w:val="18"/>
                 <w:szCs w:val="18"/>
               </w:rPr>
-              <w:t>Prénom ………………………………………………………… ………  Sexe :   F</w:t>
+              <w:t>Pré</w:t>
+            </w:r>
+            <w:r>
+              <w:rPr>
+                <w:rFonts w:ascii="Tahoma" w:eastAsia="Tahoma" w:hAnsi="Tahoma" w:cs="Tahoma"/>
+                <w:w w:val="95"/>
+                <w:sz w:val="18"/>
+                <w:szCs w:val="18"/>
+              </w:rPr>
+              <w:t>nom ………………………………………………………… ……… Sexe :</w:t>
+            </w:r>
+            <w:r>
+              <w:rPr>
+                <w:rFonts w:ascii="Tahoma" w:eastAsia="Tahoma" w:hAnsi="Tahoma" w:cs="Tahoma"/>
+                <w:w w:val="95"/>
+                <w:sz w:val="18"/>
+                <w:szCs w:val="18"/>
+              </w:rPr>
+              <w:t xml:space="preserve"> F</w:t>
             </w:r>
           </w:p>
         </w:tc>
@@ -15032,6 +14933,14 @@
                 <w:szCs w:val="20"/>
               </w:rPr>
             </w:pPr>
+            <w:r>
+              <w:rPr>
+                <w:rFonts w:ascii="Tahoma" w:eastAsia="Tahoma" w:hAnsi="Tahoma" w:cs="Tahoma"/>
+                <w:sz w:val="18"/>
+                <w:szCs w:val="18"/>
+              </w:rPr>
+              <w:t xml:space="preserve"> </w:t>
+            </w:r>
             <w:r>
               <w:rPr>
                 <w:rFonts w:ascii="Tahoma" w:eastAsia="Tahoma" w:hAnsi="Tahoma" w:cs="Tahoma"/>
@@ -15061,16 +14970,13 @@
                 <w:sz w:val="18"/>
                 <w:szCs w:val="18"/>
               </w:rPr>
-              <w:t>Né(e) le :   _______/</w:t>
+              <w:t xml:space="preserve">Né(e) le : </w:t>
             </w:r>
           </w:p>
         </w:tc>
         <w:tc>
           <w:tcPr>
             <w:tcW w:w="600" w:type="dxa"/>
-            <w:tcBorders>
-              <w:bottom w:val="single" w:sz="8" w:space="0" w:color="auto"/>
-            </w:tcBorders>
             <w:vAlign w:val="bottom"/>
           </w:tcPr>
           <w:p>
@@ -15084,26 +14990,16 @@
         </w:tc>
         <w:tc>
           <w:tcPr>
-            <w:tcW w:w="80" w:type="dxa"/>
+            <w:tcW w:w="85" w:type="dxa"/>
             <w:vAlign w:val="bottom"/>
           </w:tcPr>
           <w:p>
             <w:pPr>
-              <w:jc w:val="right"/>
               <w:rPr>
                 <w:sz w:val="20"/>
                 <w:szCs w:val="20"/>
               </w:rPr>
             </w:pPr>
-            <w:r>
-              <w:rPr>
-                <w:rFonts w:ascii="Tahoma" w:eastAsia="Tahoma" w:hAnsi="Tahoma" w:cs="Tahoma"/>
-                <w:w w:val="86"/>
-                <w:sz w:val="18"/>
-                <w:szCs w:val="18"/>
-              </w:rPr>
-              <w:t>/</w:t>
-            </w:r>
           </w:p>
         </w:tc>
       </w:tr>
@@ -15116,70 +15012,6 @@
           <w:szCs w:val="20"/>
         </w:rPr>
       </w:pPr>
-      <w:r>
-        <w:rPr>
-          <w:noProof/>
-          <w:sz w:val="20"/>
-          <w:szCs w:val="20"/>
-        </w:rPr>
-        <mc:AlternateContent>
-          <mc:Choice Requires="wps">
-            <w:drawing>
-              <wp:anchor distT="0" distB="0" distL="114300" distR="114300" simplePos="0" relativeHeight="251687936" behindDoc="1" locked="0" layoutInCell="0" allowOverlap="1" wp14:anchorId="2D8ED918" wp14:editId="5C2B2F94">
-                <wp:simplePos x="0" y="0"/>
-                <wp:positionH relativeFrom="column">
-                  <wp:posOffset>5736590</wp:posOffset>
-                </wp:positionH>
-                <wp:positionV relativeFrom="paragraph">
-                  <wp:posOffset>-3175</wp:posOffset>
-                </wp:positionV>
-                <wp:extent cx="595630" cy="0"/>
-                <wp:effectExtent l="0" t="0" r="0" b="0"/>
-                <wp:wrapNone/>
-                <wp:docPr id="64" name="Shape 64"/>
-                <wp:cNvGraphicFramePr>
-                  <a:graphicFrameLocks xmlns:a="http://schemas.openxmlformats.org/drawingml/2006/main"/>
-                </wp:cNvGraphicFramePr>
-                <a:graphic xmlns:a="http://schemas.openxmlformats.org/drawingml/2006/main">
-                  <a:graphicData uri="http://schemas.microsoft.com/office/word/2010/wordprocessingShape">
-                    <wps:wsp>
-                      <wps:cNvCnPr>
-                        <a:cxnSpLocks/>
-                      </wps:cNvCnPr>
-                      <wps:spPr>
-                        <a:xfrm>
-                          <a:off x="0" y="0"/>
-                          <a:ext cx="595630" cy="4763"/>
-                        </a:xfrm>
-                        <a:prstGeom prst="line">
-                          <a:avLst/>
-                        </a:prstGeom>
-                        <a:solidFill>
-                          <a:srgbClr val="FFFFFF"/>
-                        </a:solidFill>
-                        <a:ln w="7619">
-                          <a:solidFill>
-                            <a:srgbClr val="000000"/>
-                          </a:solidFill>
-                          <a:miter lim="800000"/>
-                          <a:headEnd/>
-                          <a:tailEnd/>
-                        </a:ln>
-                      </wps:spPr>
-                      <wps:bodyPr/>
-                    </wps:wsp>
-                  </a:graphicData>
-                </a:graphic>
-              </wp:anchor>
-            </w:drawing>
-          </mc:Choice>
-          <mc:Fallback>
-            <w:pict>
-              <v:line id="Shape 64" o:spid="_x0000_s1089" style="position:absolute;z-index:251657728;visibility:visible;mso-wrap-style:square;mso-wrap-distance-left:0pt;mso-wrap-distance-top:0;mso-wrap-distance-right:0pt;mso-wrap-distance-bottom:0;mso-position-horizontal:absolute;mso-position-horizontal-relative:text;mso-position-vertical:absolute;mso-position-vertical-relative:text;" from="451.7pt,-0.2499pt" to="498.6pt,-0.2499pt" o:allowincell="f" strokecolor="#000000" strokeweight="0.5999pt"/>
-            </w:pict>
-          </mc:Fallback>
-        </mc:AlternateContent>
-      </w:r>
     </w:p>
     <w:p>
       <w:pPr>

</xml_diff>